<commit_message>
User model updated for signup service
</commit_message>
<xml_diff>
--- a/src/main/resources/ServiceUrls.docx
+++ b/src/main/resources/ServiceUrls.docx
@@ -5,13 +5,17 @@
     <w:tbl>
       <w:tblPr>
         <w:tblStyle w:val="LightShading"/>
+        <w:tblpPr w:leftFromText="180" w:rightFromText="180" w:vertAnchor="text" w:tblpY="1"/>
+        <w:tblOverlap w:val="never"/>
         <w:tblW w:w="0" w:type="auto"/>
         <w:tblLook w:val="04A0" w:firstRow="1" w:lastRow="0" w:firstColumn="1" w:lastColumn="0" w:noHBand="0" w:noVBand="1"/>
       </w:tblPr>
       <w:tblGrid>
-        <w:gridCol w:w="770"/>
-        <w:gridCol w:w="1463"/>
+        <w:gridCol w:w="584"/>
+        <w:gridCol w:w="1083"/>
         <w:gridCol w:w="2807"/>
+        <w:gridCol w:w="1472"/>
+        <w:gridCol w:w="3296"/>
       </w:tblGrid>
       <w:tr>
         <w:trPr>
@@ -57,6 +61,32 @@
               <w:t>Urls</w:t>
             </w:r>
             <w:proofErr w:type="spellEnd"/>
+          </w:p>
+        </w:tc>
+        <w:tc>
+          <w:tcPr>
+            <w:tcW w:w="1472" w:type="dxa"/>
+          </w:tcPr>
+          <w:p>
+            <w:pPr>
+              <w:cnfStyle w:val="100000000000" w:firstRow="1" w:lastRow="0" w:firstColumn="0" w:lastColumn="0" w:oddVBand="0" w:evenVBand="0" w:oddHBand="0" w:evenHBand="0" w:firstRowFirstColumn="0" w:firstRowLastColumn="0" w:lastRowFirstColumn="0" w:lastRowLastColumn="0"/>
+            </w:pPr>
+            <w:r>
+              <w:t>Service Type</w:t>
+            </w:r>
+          </w:p>
+        </w:tc>
+        <w:tc>
+          <w:tcPr>
+            <w:tcW w:w="1472" w:type="dxa"/>
+          </w:tcPr>
+          <w:p>
+            <w:pPr>
+              <w:cnfStyle w:val="100000000000" w:firstRow="1" w:lastRow="0" w:firstColumn="0" w:lastColumn="0" w:oddVBand="0" w:evenVBand="0" w:oddHBand="0" w:evenHBand="0" w:firstRowFirstColumn="0" w:firstRowLastColumn="0" w:lastRowFirstColumn="0" w:lastRowLastColumn="0"/>
+            </w:pPr>
+            <w:r>
+              <w:t>Body</w:t>
+            </w:r>
           </w:p>
         </w:tc>
       </w:tr>
@@ -103,16 +133,123 @@
                 <w:rPr>
                   <w:rStyle w:val="Hyperlink"/>
                 </w:rPr>
-                <w:t>http://localhost:8080/signup</w:t>
+                <w:t>http://localhost:8000/signup</w:t>
               </w:r>
             </w:hyperlink>
           </w:p>
         </w:tc>
-        <w:bookmarkStart w:id="0" w:name="_GoBack"/>
-        <w:bookmarkEnd w:id="0"/>
+        <w:tc>
+          <w:tcPr>
+            <w:tcW w:w="1472" w:type="dxa"/>
+          </w:tcPr>
+          <w:p>
+            <w:pPr>
+              <w:cnfStyle w:val="000000100000" w:firstRow="0" w:lastRow="0" w:firstColumn="0" w:lastColumn="0" w:oddVBand="0" w:evenVBand="0" w:oddHBand="1" w:evenHBand="0" w:firstRowFirstColumn="0" w:firstRowLastColumn="0" w:lastRowFirstColumn="0" w:lastRowLastColumn="0"/>
+            </w:pPr>
+            <w:r>
+              <w:t>POST</w:t>
+            </w:r>
+          </w:p>
+        </w:tc>
+        <w:tc>
+          <w:tcPr>
+            <w:tcW w:w="1472" w:type="dxa"/>
+          </w:tcPr>
+          <w:p>
+            <w:pPr>
+              <w:cnfStyle w:val="000000100000" w:firstRow="0" w:lastRow="0" w:firstColumn="0" w:lastColumn="0" w:oddVBand="0" w:evenVBand="0" w:oddHBand="1" w:evenHBand="0" w:firstRowFirstColumn="0" w:firstRowLastColumn="0" w:lastRowFirstColumn="0" w:lastRowLastColumn="0"/>
+            </w:pPr>
+            <w:r>
+              <w:t>{</w:t>
+            </w:r>
+          </w:p>
+          <w:p>
+            <w:pPr>
+              <w:cnfStyle w:val="000000100000" w:firstRow="0" w:lastRow="0" w:firstColumn="0" w:lastColumn="0" w:oddVBand="0" w:evenVBand="0" w:oddHBand="1" w:evenHBand="0" w:firstRowFirstColumn="0" w:firstRowLastColumn="0" w:lastRowFirstColumn="0" w:lastRowLastColumn="0"/>
+            </w:pPr>
+            <w:r>
+              <w:t>"</w:t>
+            </w:r>
+            <w:proofErr w:type="spellStart"/>
+            <w:r>
+              <w:t>firstName</w:t>
+            </w:r>
+            <w:proofErr w:type="spellEnd"/>
+            <w:r>
+              <w:t>":"</w:t>
+            </w:r>
+            <w:proofErr w:type="spellStart"/>
+            <w:r>
+              <w:t>gaurav</w:t>
+            </w:r>
+            <w:proofErr w:type="spellEnd"/>
+            <w:r>
+              <w:t>",</w:t>
+            </w:r>
+          </w:p>
+          <w:p>
+            <w:pPr>
+              <w:cnfStyle w:val="000000100000" w:firstRow="0" w:lastRow="0" w:firstColumn="0" w:lastColumn="0" w:oddVBand="0" w:evenVBand="0" w:oddHBand="1" w:evenHBand="0" w:firstRowFirstColumn="0" w:firstRowLastColumn="0" w:lastRowFirstColumn="0" w:lastRowLastColumn="0"/>
+            </w:pPr>
+            <w:r>
+              <w:t>"</w:t>
+            </w:r>
+            <w:proofErr w:type="spellStart"/>
+            <w:r>
+              <w:t>lastName</w:t>
+            </w:r>
+            <w:proofErr w:type="spellEnd"/>
+            <w:r>
+              <w:t>":"</w:t>
+            </w:r>
+            <w:proofErr w:type="spellStart"/>
+            <w:r>
+              <w:t>garg</w:t>
+            </w:r>
+            <w:proofErr w:type="spellEnd"/>
+            <w:r>
+              <w:t>",</w:t>
+            </w:r>
+          </w:p>
+          <w:p>
+            <w:pPr>
+              <w:cnfStyle w:val="000000100000" w:firstRow="0" w:lastRow="0" w:firstColumn="0" w:lastColumn="0" w:oddVBand="0" w:evenVBand="0" w:oddHBand="1" w:evenHBand="0" w:firstRowFirstColumn="0" w:firstRowLastColumn="0" w:lastRowFirstColumn="0" w:lastRowLastColumn="0"/>
+            </w:pPr>
+            <w:r>
+              <w:t>"mobileNo":"9876900270",</w:t>
+            </w:r>
+          </w:p>
+          <w:p>
+            <w:pPr>
+              <w:cnfStyle w:val="000000100000" w:firstRow="0" w:lastRow="0" w:firstColumn="0" w:lastColumn="0" w:oddVBand="0" w:evenVBand="0" w:oddHBand="1" w:evenHBand="0" w:firstRowFirstColumn="0" w:firstRowLastColumn="0" w:lastRowFirstColumn="0" w:lastRowLastColumn="0"/>
+            </w:pPr>
+            <w:r>
+              <w:t>"emailId":"ggarg777@gmail.com",</w:t>
+            </w:r>
+          </w:p>
+          <w:p>
+            <w:pPr>
+              <w:cnfStyle w:val="000000100000" w:firstRow="0" w:lastRow="0" w:firstColumn="0" w:lastColumn="0" w:oddVBand="0" w:evenVBand="0" w:oddHBand="1" w:evenHBand="0" w:firstRowFirstColumn="0" w:firstRowLastColumn="0" w:lastRowFirstColumn="0" w:lastRowLastColumn="0"/>
+            </w:pPr>
+            <w:r>
+              <w:t>"password":"123456"</w:t>
+            </w:r>
+          </w:p>
+          <w:p>
+            <w:pPr>
+              <w:cnfStyle w:val="000000100000" w:firstRow="0" w:lastRow="0" w:firstColumn="0" w:lastColumn="0" w:oddVBand="0" w:evenVBand="0" w:oddHBand="1" w:evenHBand="0" w:firstRowFirstColumn="0" w:firstRowLastColumn="0" w:lastRowFirstColumn="0" w:lastRowLastColumn="0"/>
+            </w:pPr>
+            <w:r>
+              <w:t>}</w:t>
+            </w:r>
+          </w:p>
+        </w:tc>
       </w:tr>
     </w:tbl>
-    <w:p/>
+    <w:p>
+      <w:bookmarkStart w:id="0" w:name="_GoBack"/>
+      <w:bookmarkEnd w:id="0"/>
+    </w:p>
     <w:sectPr>
       <w:pgSz w:w="11906" w:h="16838"/>
       <w:pgMar w:top="1440" w:right="1440" w:bottom="1440" w:left="1440" w:header="708" w:footer="708" w:gutter="0"/>

</xml_diff>